<commit_message>
Update Node.js version from 20 to 24 LTS in tutorial docs
- Node 20 reaches EOL April 2026
- Node 24 is the current Active LTS (supported through April 2028)

Co-Authored-By: Claude Opus 4.6 <noreply@anthropic.com>
</commit_message>
<xml_diff>
--- a/PMS_Developer_Working_Instructions.docx
+++ b/PMS_Developer_Working_Instructions.docx
@@ -705,7 +705,7 @@
         <w:rPr>
           <w:rStyle w:val="CommentTok"/>
         </w:rPr>
-        <w:t xml:space="preserve"># Install Node.js 20 LTS (recommended via nvm)</w:t>
+        <w:t xml:space="preserve"># Install Node.js 24 LTS (recommended via nvm)</w:t>
       </w:r>
       <w:r>
         <w:br/>
@@ -780,7 +780,7 @@
         <w:rPr>
           <w:rStyle w:val="NormalTok"/>
         </w:rPr>
-        <w:t xml:space="preserve"> install 20</w:t>
+        <w:t xml:space="preserve"> install 24</w:t>
       </w:r>
       <w:r>
         <w:br/>
@@ -795,7 +795,7 @@
         <w:rPr>
           <w:rStyle w:val="NormalTok"/>
         </w:rPr>
-        <w:t xml:space="preserve"> use 20</w:t>
+        <w:t xml:space="preserve"> use 24</w:t>
       </w:r>
       <w:r>
         <w:br/>
@@ -828,7 +828,7 @@
         <w:rPr>
           <w:rStyle w:val="CommentTok"/>
         </w:rPr>
-        <w:t xml:space="preserve"># Should show v20.x.x</w:t>
+        <w:t xml:space="preserve"># Should show v24.x.x</w:t>
       </w:r>
       <w:r>
         <w:br/>
@@ -861,7 +861,7 @@
         <w:rPr>
           <w:rStyle w:val="CommentTok"/>
         </w:rPr>
-        <w:t xml:space="preserve"># Should show 10.x.x</w:t>
+        <w:t xml:space="preserve"># Should show 11.x.x</w:t>
       </w:r>
     </w:p>
     <w:bookmarkEnd w:id="17"/>

</xml_diff>